<commit_message>
Tests: update .docx source file.
</commit_message>
<xml_diff>
--- a/tests/plugins/pastefromword/generated/_fixtures/List_indentation/List_indentation.docx
+++ b/tests/plugins/pastefromword/generated/_fixtures/List_indentation/List_indentation.docx
@@ -17,7 +17,13 @@
         <w:rPr>
           <w:lang w:val="en-GB"/>
         </w:rPr>
-        <w:t>1</w:t>
+        <w:t xml:space="preserve">1 </w:t>
+      </w:r>
+      <w:r>
+        <w:rPr>
+          <w:lang w:val="en-GB"/>
+        </w:rPr>
+        <w:t>default</w:t>
       </w:r>
     </w:p>
     <w:p>
@@ -35,7 +41,13 @@
         <w:rPr>
           <w:lang w:val="en-GB"/>
         </w:rPr>
-        <w:t>a</w:t>
+        <w:t xml:space="preserve">1.1 </w:t>
+      </w:r>
+      <w:r>
+        <w:rPr>
+          <w:lang w:val="en-GB"/>
+        </w:rPr>
+        <w:t>default</w:t>
       </w:r>
     </w:p>
     <w:p>
@@ -54,7 +66,13 @@
         <w:rPr>
           <w:lang w:val="en-GB"/>
         </w:rPr>
-        <w:t>b</w:t>
+        <w:t xml:space="preserve">1.2 </w:t>
+      </w:r>
+      <w:r>
+        <w:rPr>
+          <w:lang w:val="en-GB"/>
+        </w:rPr>
+        <w:t>negative</w:t>
       </w:r>
     </w:p>
     <w:p>
@@ -73,7 +91,13 @@
         <w:rPr>
           <w:lang w:val="en-GB"/>
         </w:rPr>
-        <w:t>c</w:t>
+        <w:t xml:space="preserve">1.3 </w:t>
+      </w:r>
+      <w:r>
+        <w:rPr>
+          <w:lang w:val="en-GB"/>
+        </w:rPr>
+        <w:t>negative</w:t>
       </w:r>
     </w:p>
     <w:p>
@@ -92,7 +116,13 @@
         <w:rPr>
           <w:lang w:val="en-GB"/>
         </w:rPr>
-        <w:t>d</w:t>
+        <w:t xml:space="preserve">1.4 </w:t>
+      </w:r>
+      <w:r>
+        <w:rPr>
+          <w:lang w:val="en-GB"/>
+        </w:rPr>
+        <w:t>positive</w:t>
       </w:r>
     </w:p>
     <w:p>
@@ -111,7 +141,13 @@
         <w:rPr>
           <w:lang w:val="en-GB"/>
         </w:rPr>
-        <w:t>e</w:t>
+        <w:t xml:space="preserve">1.5 </w:t>
+      </w:r>
+      <w:r>
+        <w:rPr>
+          <w:lang w:val="en-GB"/>
+        </w:rPr>
+        <w:t>negative</w:t>
       </w:r>
     </w:p>
     <w:p>
@@ -130,8 +166,16 @@
         <w:rPr>
           <w:lang w:val="en-GB"/>
         </w:rPr>
-        <w:t>2</w:t>
-      </w:r>
+        <w:t xml:space="preserve">2 </w:t>
+      </w:r>
+      <w:proofErr w:type="gramStart"/>
+      <w:r>
+        <w:rPr>
+          <w:lang w:val="en-GB"/>
+        </w:rPr>
+        <w:t>positive</w:t>
+      </w:r>
+      <w:proofErr w:type="gramEnd"/>
     </w:p>
     <w:p>
       <w:pPr>
@@ -148,7 +192,13 @@
         <w:rPr>
           <w:lang w:val="en-GB"/>
         </w:rPr>
-        <w:t>a</w:t>
+        <w:t xml:space="preserve">2.1 </w:t>
+      </w:r>
+      <w:r>
+        <w:rPr>
+          <w:lang w:val="en-GB"/>
+        </w:rPr>
+        <w:t>negative</w:t>
       </w:r>
     </w:p>
     <w:p>
@@ -167,7 +217,13 @@
         <w:rPr>
           <w:lang w:val="en-GB"/>
         </w:rPr>
-        <w:t>b</w:t>
+        <w:t xml:space="preserve">2.2 </w:t>
+      </w:r>
+      <w:r>
+        <w:rPr>
+          <w:lang w:val="en-GB"/>
+        </w:rPr>
+        <w:t>negative</w:t>
       </w:r>
     </w:p>
     <w:p>
@@ -186,7 +242,13 @@
         <w:rPr>
           <w:lang w:val="en-GB"/>
         </w:rPr>
-        <w:t>c</w:t>
+        <w:t xml:space="preserve">2.3 </w:t>
+      </w:r>
+      <w:r>
+        <w:rPr>
+          <w:lang w:val="en-GB"/>
+        </w:rPr>
+        <w:t>negative</w:t>
       </w:r>
     </w:p>
     <w:p>
@@ -205,7 +267,13 @@
         <w:rPr>
           <w:lang w:val="en-GB"/>
         </w:rPr>
-        <w:t>d</w:t>
+        <w:t xml:space="preserve">2.4 </w:t>
+      </w:r>
+      <w:r>
+        <w:rPr>
+          <w:lang w:val="en-GB"/>
+        </w:rPr>
+        <w:t>positive</w:t>
       </w:r>
     </w:p>
     <w:p>
@@ -224,7 +292,13 @@
         <w:rPr>
           <w:lang w:val="en-GB"/>
         </w:rPr>
-        <w:t>e</w:t>
+        <w:t xml:space="preserve">2.5 </w:t>
+      </w:r>
+      <w:r>
+        <w:rPr>
+          <w:lang w:val="en-GB"/>
+        </w:rPr>
+        <w:t>negative</w:t>
       </w:r>
     </w:p>
     <w:p>
@@ -243,8 +317,16 @@
         <w:rPr>
           <w:lang w:val="en-GB"/>
         </w:rPr>
-        <w:t>3</w:t>
-      </w:r>
+        <w:t xml:space="preserve">3 </w:t>
+      </w:r>
+      <w:proofErr w:type="gramStart"/>
+      <w:r>
+        <w:rPr>
+          <w:lang w:val="en-GB"/>
+        </w:rPr>
+        <w:t>negative</w:t>
+      </w:r>
+      <w:proofErr w:type="gramEnd"/>
     </w:p>
     <w:p>
       <w:pPr>
@@ -261,7 +343,13 @@
         <w:rPr>
           <w:lang w:val="en-GB"/>
         </w:rPr>
-        <w:t>a</w:t>
+        <w:t xml:space="preserve">3.1 </w:t>
+      </w:r>
+      <w:r>
+        <w:rPr>
+          <w:lang w:val="en-GB"/>
+        </w:rPr>
+        <w:t>positive</w:t>
       </w:r>
     </w:p>
     <w:p>
@@ -280,7 +368,13 @@
         <w:rPr>
           <w:lang w:val="en-GB"/>
         </w:rPr>
-        <w:t>b</w:t>
+        <w:t xml:space="preserve">3.2 </w:t>
+      </w:r>
+      <w:r>
+        <w:rPr>
+          <w:lang w:val="en-GB"/>
+        </w:rPr>
+        <w:t>negative</w:t>
       </w:r>
     </w:p>
     <w:p>
@@ -299,7 +393,13 @@
         <w:rPr>
           <w:lang w:val="en-GB"/>
         </w:rPr>
-        <w:t>c</w:t>
+        <w:t xml:space="preserve">3.3 </w:t>
+      </w:r>
+      <w:r>
+        <w:rPr>
+          <w:lang w:val="en-GB"/>
+        </w:rPr>
+        <w:t>negative</w:t>
       </w:r>
     </w:p>
     <w:p>
@@ -318,7 +418,13 @@
         <w:rPr>
           <w:lang w:val="en-GB"/>
         </w:rPr>
-        <w:t>d</w:t>
+        <w:t xml:space="preserve">3.4 </w:t>
+      </w:r>
+      <w:r>
+        <w:rPr>
+          <w:lang w:val="en-GB"/>
+        </w:rPr>
+        <w:t>positive</w:t>
       </w:r>
     </w:p>
     <w:p>
@@ -337,7 +443,13 @@
         <w:rPr>
           <w:lang w:val="en-GB"/>
         </w:rPr>
-        <w:t>e</w:t>
+        <w:t xml:space="preserve">3.5 </w:t>
+      </w:r>
+      <w:r>
+        <w:rPr>
+          <w:lang w:val="en-GB"/>
+        </w:rPr>
+        <w:t>negative</w:t>
       </w:r>
     </w:p>
     <w:p>
@@ -356,8 +468,16 @@
         <w:rPr>
           <w:lang w:val="en-GB"/>
         </w:rPr>
-        <w:t>4</w:t>
-      </w:r>
+        <w:t xml:space="preserve">4 </w:t>
+      </w:r>
+      <w:proofErr w:type="gramStart"/>
+      <w:r>
+        <w:rPr>
+          <w:lang w:val="en-GB"/>
+        </w:rPr>
+        <w:t>negative</w:t>
+      </w:r>
+      <w:proofErr w:type="gramEnd"/>
     </w:p>
     <w:p>
       <w:pPr>
@@ -375,7 +495,13 @@
         <w:rPr>
           <w:lang w:val="en-GB"/>
         </w:rPr>
-        <w:t>a</w:t>
+        <w:t xml:space="preserve">4.1 </w:t>
+      </w:r>
+      <w:r>
+        <w:rPr>
+          <w:lang w:val="en-GB"/>
+        </w:rPr>
+        <w:t>negative</w:t>
       </w:r>
     </w:p>
     <w:p>
@@ -394,7 +520,13 @@
         <w:rPr>
           <w:lang w:val="en-GB"/>
         </w:rPr>
-        <w:t>i</w:t>
+        <w:t xml:space="preserve">4.1.1 </w:t>
+      </w:r>
+      <w:r>
+        <w:rPr>
+          <w:lang w:val="en-GB"/>
+        </w:rPr>
+        <w:t>negative</w:t>
       </w:r>
     </w:p>
     <w:p>
@@ -413,7 +545,13 @@
         <w:rPr>
           <w:lang w:val="en-GB"/>
         </w:rPr>
-        <w:t>o</w:t>
+        <w:t xml:space="preserve">4.1.1.1 </w:t>
+      </w:r>
+      <w:r>
+        <w:rPr>
+          <w:lang w:val="en-GB"/>
+        </w:rPr>
+        <w:t>negative</w:t>
       </w:r>
     </w:p>
     <w:p>
@@ -432,7 +570,13 @@
         <w:rPr>
           <w:lang w:val="en-GB"/>
         </w:rPr>
-        <w:t>O</w:t>
+        <w:t xml:space="preserve">4.1.1.1.1 </w:t>
+      </w:r>
+      <w:r>
+        <w:rPr>
+          <w:lang w:val="en-GB"/>
+        </w:rPr>
+        <w:t>negative</w:t>
       </w:r>
       <w:bookmarkStart w:id="0" w:name="_GoBack"/>
       <w:bookmarkEnd w:id="0"/>

</xml_diff>

<commit_message>
Rework manual test, replace word fixture.
</commit_message>
<xml_diff>
--- a/tests/plugins/pastefromword/generated/_fixtures/List_indentation/List_indentation.docx
+++ b/tests/plugins/pastefromword/generated/_fixtures/List_indentation/List_indentation.docx
@@ -4,10 +4,24 @@
   <w:body>
     <w:p>
       <w:pPr>
+        <w:rPr>
+          <w:lang w:val="en-GB"/>
+        </w:rPr>
+      </w:pPr>
+      <w:bookmarkStart w:id="0" w:name="_GoBack"/>
+      <w:r>
+        <w:rPr>
+          <w:lang w:val="en-GB"/>
+        </w:rPr>
+        <w:t>List with matching indentation in CKEDITOR:</w:t>
+      </w:r>
+    </w:p>
+    <w:p>
+      <w:pPr>
         <w:pStyle w:val="ListParagraph"/>
         <w:numPr>
           <w:ilvl w:val="0"/>
-          <w:numId w:val="7"/>
+          <w:numId w:val="13"/>
         </w:numPr>
         <w:rPr>
           <w:lang w:val="en-GB"/>
@@ -17,13 +31,7 @@
         <w:rPr>
           <w:lang w:val="en-GB"/>
         </w:rPr>
-        <w:t xml:space="preserve">1 </w:t>
-      </w:r>
-      <w:r>
-        <w:rPr>
-          <w:lang w:val="en-GB"/>
-        </w:rPr>
-        <w:t>default</w:t>
+        <w:t>Item 1</w:t>
       </w:r>
     </w:p>
     <w:p>
@@ -31,7 +39,7 @@
         <w:pStyle w:val="ListParagraph"/>
         <w:numPr>
           <w:ilvl w:val="1"/>
-          <w:numId w:val="7"/>
+          <w:numId w:val="13"/>
         </w:numPr>
         <w:rPr>
           <w:lang w:val="en-GB"/>
@@ -41,13 +49,44 @@
         <w:rPr>
           <w:lang w:val="en-GB"/>
         </w:rPr>
-        <w:t xml:space="preserve">1.1 </w:t>
-      </w:r>
-      <w:r>
-        <w:rPr>
-          <w:lang w:val="en-GB"/>
-        </w:rPr>
-        <w:t>default</w:t>
+        <w:t>Sub-item 1.1</w:t>
+      </w:r>
+    </w:p>
+    <w:p>
+      <w:pPr>
+        <w:pStyle w:val="ListParagraph"/>
+        <w:numPr>
+          <w:ilvl w:val="2"/>
+          <w:numId w:val="13"/>
+        </w:numPr>
+        <w:rPr>
+          <w:lang w:val="en-GB"/>
+        </w:rPr>
+      </w:pPr>
+      <w:r>
+        <w:rPr>
+          <w:lang w:val="en-GB"/>
+        </w:rPr>
+        <w:t>Sub-sub-item 1.1.1</w:t>
+      </w:r>
+    </w:p>
+    <w:p>
+      <w:pPr>
+        <w:pStyle w:val="ListParagraph"/>
+        <w:numPr>
+          <w:ilvl w:val="2"/>
+          <w:numId w:val="13"/>
+        </w:numPr>
+        <w:ind w:left="2410"/>
+        <w:rPr>
+          <w:lang w:val="en-GB"/>
+        </w:rPr>
+      </w:pPr>
+      <w:r>
+        <w:rPr>
+          <w:lang w:val="en-GB"/>
+        </w:rPr>
+        <w:t>Sub-sub-item 1.1.2</w:t>
       </w:r>
     </w:p>
     <w:p>
@@ -55,24 +94,37 @@
         <w:pStyle w:val="ListParagraph"/>
         <w:numPr>
           <w:ilvl w:val="1"/>
-          <w:numId w:val="7"/>
+          <w:numId w:val="13"/>
         </w:numPr>
-        <w:ind w:left="709"/>
-        <w:rPr>
-          <w:lang w:val="en-GB"/>
-        </w:rPr>
-      </w:pPr>
-      <w:r>
-        <w:rPr>
-          <w:lang w:val="en-GB"/>
-        </w:rPr>
-        <w:t xml:space="preserve">1.2 </w:t>
-      </w:r>
-      <w:r>
-        <w:rPr>
-          <w:lang w:val="en-GB"/>
-        </w:rPr>
-        <w:t>negative</w:t>
+        <w:ind w:left="1560"/>
+        <w:rPr>
+          <w:lang w:val="en-GB"/>
+        </w:rPr>
+      </w:pPr>
+      <w:r>
+        <w:rPr>
+          <w:lang w:val="en-GB"/>
+        </w:rPr>
+        <w:t>Sub-item 1.2</w:t>
+      </w:r>
+    </w:p>
+    <w:p>
+      <w:pPr>
+        <w:pStyle w:val="ListParagraph"/>
+        <w:numPr>
+          <w:ilvl w:val="0"/>
+          <w:numId w:val="13"/>
+        </w:numPr>
+        <w:ind w:left="993"/>
+        <w:rPr>
+          <w:lang w:val="en-GB"/>
+        </w:rPr>
+      </w:pPr>
+      <w:r>
+        <w:rPr>
+          <w:lang w:val="en-GB"/>
+        </w:rPr>
+        <w:t>Item 2</w:t>
       </w:r>
     </w:p>
     <w:p>
@@ -80,24 +132,18 @@
         <w:pStyle w:val="ListParagraph"/>
         <w:numPr>
           <w:ilvl w:val="1"/>
-          <w:numId w:val="7"/>
+          <w:numId w:val="13"/>
         </w:numPr>
-        <w:ind w:left="1134"/>
-        <w:rPr>
-          <w:lang w:val="en-GB"/>
-        </w:rPr>
-      </w:pPr>
-      <w:r>
-        <w:rPr>
-          <w:lang w:val="en-GB"/>
-        </w:rPr>
-        <w:t xml:space="preserve">1.3 </w:t>
-      </w:r>
-      <w:r>
-        <w:rPr>
-          <w:lang w:val="en-GB"/>
-        </w:rPr>
-        <w:t>negative</w:t>
+        <w:ind w:left="1701"/>
+        <w:rPr>
+          <w:lang w:val="en-GB"/>
+        </w:rPr>
+      </w:pPr>
+      <w:r>
+        <w:rPr>
+          <w:lang w:val="en-GB"/>
+        </w:rPr>
+        <w:t>Sub-item 2.1</w:t>
       </w:r>
     </w:p>
     <w:p>
@@ -105,24 +151,84 @@
         <w:pStyle w:val="ListParagraph"/>
         <w:numPr>
           <w:ilvl w:val="1"/>
-          <w:numId w:val="7"/>
+          <w:numId w:val="13"/>
         </w:numPr>
-        <w:ind w:left="1985"/>
-        <w:rPr>
-          <w:lang w:val="en-GB"/>
-        </w:rPr>
-      </w:pPr>
-      <w:r>
-        <w:rPr>
-          <w:lang w:val="en-GB"/>
-        </w:rPr>
-        <w:t xml:space="preserve">1.4 </w:t>
-      </w:r>
-      <w:r>
-        <w:rPr>
-          <w:lang w:val="en-GB"/>
-        </w:rPr>
-        <w:t>positive</w:t>
+        <w:ind w:left="1843"/>
+        <w:rPr>
+          <w:lang w:val="en-GB"/>
+        </w:rPr>
+      </w:pPr>
+      <w:r>
+        <w:rPr>
+          <w:lang w:val="en-GB"/>
+        </w:rPr>
+        <w:t>Sub-item 2.2</w:t>
+      </w:r>
+    </w:p>
+    <w:p>
+      <w:pPr>
+        <w:pStyle w:val="ListParagraph"/>
+        <w:numPr>
+          <w:ilvl w:val="2"/>
+          <w:numId w:val="13"/>
+        </w:numPr>
+        <w:ind w:left="2835"/>
+        <w:rPr>
+          <w:lang w:val="en-GB"/>
+        </w:rPr>
+      </w:pPr>
+      <w:r>
+        <w:rPr>
+          <w:lang w:val="en-GB"/>
+        </w:rPr>
+        <w:t>Sub-sub-item 2.2.1</w:t>
+      </w:r>
+    </w:p>
+    <w:p>
+      <w:pPr>
+        <w:ind w:left="360"/>
+        <w:rPr>
+          <w:lang w:val="en-GB"/>
+        </w:rPr>
+      </w:pPr>
+    </w:p>
+    <w:p>
+      <w:pPr>
+        <w:rPr>
+          <w:lang w:val="en-GB"/>
+        </w:rPr>
+      </w:pPr>
+      <w:r>
+        <w:rPr>
+          <w:lang w:val="en-GB"/>
+        </w:rPr>
+        <w:t>List with indentation that will be altered in CKEDITOR</w:t>
+      </w:r>
+    </w:p>
+    <w:p>
+      <w:pPr>
+        <w:pStyle w:val="ListParagraph"/>
+        <w:rPr>
+          <w:lang w:val="en-GB"/>
+        </w:rPr>
+      </w:pPr>
+    </w:p>
+    <w:p>
+      <w:pPr>
+        <w:pStyle w:val="ListParagraph"/>
+        <w:numPr>
+          <w:ilvl w:val="0"/>
+          <w:numId w:val="10"/>
+        </w:numPr>
+        <w:rPr>
+          <w:lang w:val="en-GB"/>
+        </w:rPr>
+      </w:pPr>
+      <w:r>
+        <w:rPr>
+          <w:lang w:val="en-GB"/>
+        </w:rPr>
+        <w:t>Item, default, margin-left = 8px;</w:t>
       </w:r>
     </w:p>
     <w:p>
@@ -130,24 +236,55 @@
         <w:pStyle w:val="ListParagraph"/>
         <w:numPr>
           <w:ilvl w:val="1"/>
-          <w:numId w:val="7"/>
+          <w:numId w:val="10"/>
         </w:numPr>
-        <w:ind w:left="426"/>
-        <w:rPr>
-          <w:lang w:val="en-GB"/>
-        </w:rPr>
-      </w:pPr>
-      <w:r>
-        <w:rPr>
-          <w:lang w:val="en-GB"/>
-        </w:rPr>
-        <w:t xml:space="preserve">1.5 </w:t>
-      </w:r>
-      <w:r>
-        <w:rPr>
-          <w:lang w:val="en-GB"/>
-        </w:rPr>
-        <w:t>negative</w:t>
+        <w:rPr>
+          <w:lang w:val="en-GB"/>
+        </w:rPr>
+      </w:pPr>
+      <w:r>
+        <w:rPr>
+          <w:lang w:val="en-GB"/>
+        </w:rPr>
+        <w:t>Sub-item, default, margin-left = 8px;</w:t>
+      </w:r>
+    </w:p>
+    <w:p>
+      <w:pPr>
+        <w:pStyle w:val="ListParagraph"/>
+        <w:numPr>
+          <w:ilvl w:val="1"/>
+          <w:numId w:val="10"/>
+        </w:numPr>
+        <w:ind w:left="1701"/>
+        <w:rPr>
+          <w:lang w:val="en-GB"/>
+        </w:rPr>
+      </w:pPr>
+      <w:r>
+        <w:rPr>
+          <w:lang w:val="en-GB"/>
+        </w:rPr>
+        <w:t>Sub-item, increased indent, margin-left &gt; 8px</w:t>
+      </w:r>
+    </w:p>
+    <w:p>
+      <w:pPr>
+        <w:pStyle w:val="ListParagraph"/>
+        <w:numPr>
+          <w:ilvl w:val="1"/>
+          <w:numId w:val="10"/>
+        </w:numPr>
+        <w:ind w:left="1134"/>
+        <w:rPr>
+          <w:lang w:val="en-GB"/>
+        </w:rPr>
+      </w:pPr>
+      <w:r>
+        <w:rPr>
+          <w:lang w:val="en-GB"/>
+        </w:rPr>
+        <w:t>Sub-item, decreased indent, no margin-left</w:t>
       </w:r>
     </w:p>
     <w:p>
@@ -155,34 +292,26 @@
         <w:pStyle w:val="ListParagraph"/>
         <w:numPr>
           <w:ilvl w:val="0"/>
-          <w:numId w:val="7"/>
+          <w:numId w:val="10"/>
         </w:numPr>
-        <w:ind w:left="1134"/>
-        <w:rPr>
-          <w:lang w:val="en-GB"/>
-        </w:rPr>
-      </w:pPr>
-      <w:r>
-        <w:rPr>
-          <w:lang w:val="en-GB"/>
-        </w:rPr>
-        <w:t xml:space="preserve">2 </w:t>
-      </w:r>
-      <w:proofErr w:type="gramStart"/>
-      <w:r>
-        <w:rPr>
-          <w:lang w:val="en-GB"/>
-        </w:rPr>
-        <w:t>positive</w:t>
-      </w:r>
-      <w:proofErr w:type="gramEnd"/>
+        <w:ind w:left="993"/>
+        <w:rPr>
+          <w:lang w:val="en-GB"/>
+        </w:rPr>
+      </w:pPr>
+      <w:r>
+        <w:rPr>
+          <w:lang w:val="en-GB"/>
+        </w:rPr>
+        <w:t>Item, increased indentation, margin-left &gt; 8px</w:t>
+      </w:r>
     </w:p>
     <w:p>
       <w:pPr>
         <w:pStyle w:val="ListParagraph"/>
         <w:numPr>
           <w:ilvl w:val="1"/>
-          <w:numId w:val="7"/>
+          <w:numId w:val="10"/>
         </w:numPr>
         <w:rPr>
           <w:lang w:val="en-GB"/>
@@ -192,13 +321,7 @@
         <w:rPr>
           <w:lang w:val="en-GB"/>
         </w:rPr>
-        <w:t xml:space="preserve">2.1 </w:t>
-      </w:r>
-      <w:r>
-        <w:rPr>
-          <w:lang w:val="en-GB"/>
-        </w:rPr>
-        <w:t>negative</w:t>
+        <w:t>Sub-item, default, no margin-left</w:t>
       </w:r>
     </w:p>
     <w:p>
@@ -206,24 +329,18 @@
         <w:pStyle w:val="ListParagraph"/>
         <w:numPr>
           <w:ilvl w:val="1"/>
-          <w:numId w:val="7"/>
+          <w:numId w:val="10"/>
         </w:numPr>
-        <w:ind w:left="709"/>
-        <w:rPr>
-          <w:lang w:val="en-GB"/>
-        </w:rPr>
-      </w:pPr>
-      <w:r>
-        <w:rPr>
-          <w:lang w:val="en-GB"/>
-        </w:rPr>
-        <w:t xml:space="preserve">2.2 </w:t>
-      </w:r>
-      <w:r>
-        <w:rPr>
-          <w:lang w:val="en-GB"/>
-        </w:rPr>
-        <w:t>negative</w:t>
+        <w:ind w:left="1701"/>
+        <w:rPr>
+          <w:lang w:val="en-GB"/>
+        </w:rPr>
+      </w:pPr>
+      <w:r>
+        <w:rPr>
+          <w:lang w:val="en-GB"/>
+        </w:rPr>
+        <w:t>Sub-item, increased-indent, margin-left &gt; 0</w:t>
       </w:r>
     </w:p>
     <w:p>
@@ -231,24 +348,37 @@
         <w:pStyle w:val="ListParagraph"/>
         <w:numPr>
           <w:ilvl w:val="1"/>
-          <w:numId w:val="7"/>
+          <w:numId w:val="10"/>
         </w:numPr>
-        <w:ind w:left="1134"/>
-        <w:rPr>
-          <w:lang w:val="en-GB"/>
-        </w:rPr>
-      </w:pPr>
-      <w:r>
-        <w:rPr>
-          <w:lang w:val="en-GB"/>
-        </w:rPr>
-        <w:t xml:space="preserve">2.3 </w:t>
-      </w:r>
-      <w:r>
-        <w:rPr>
-          <w:lang w:val="en-GB"/>
-        </w:rPr>
-        <w:t>negative</w:t>
+        <w:ind w:left="1418"/>
+        <w:rPr>
+          <w:lang w:val="en-GB"/>
+        </w:rPr>
+      </w:pPr>
+      <w:r>
+        <w:rPr>
+          <w:lang w:val="en-GB"/>
+        </w:rPr>
+        <w:t>Sub-item, decreased indent, no margin-left</w:t>
+      </w:r>
+    </w:p>
+    <w:p>
+      <w:pPr>
+        <w:pStyle w:val="ListParagraph"/>
+        <w:numPr>
+          <w:ilvl w:val="0"/>
+          <w:numId w:val="10"/>
+        </w:numPr>
+        <w:ind w:left="426"/>
+        <w:rPr>
+          <w:lang w:val="en-GB"/>
+        </w:rPr>
+      </w:pPr>
+      <w:r>
+        <w:rPr>
+          <w:lang w:val="en-GB"/>
+        </w:rPr>
+        <w:t>Item, decreased indent, no margin-left</w:t>
       </w:r>
     </w:p>
     <w:p>
@@ -256,24 +386,17 @@
         <w:pStyle w:val="ListParagraph"/>
         <w:numPr>
           <w:ilvl w:val="1"/>
-          <w:numId w:val="7"/>
+          <w:numId w:val="10"/>
         </w:numPr>
-        <w:ind w:left="1985"/>
-        <w:rPr>
-          <w:lang w:val="en-GB"/>
-        </w:rPr>
-      </w:pPr>
-      <w:r>
-        <w:rPr>
-          <w:lang w:val="en-GB"/>
-        </w:rPr>
-        <w:t xml:space="preserve">2.4 </w:t>
-      </w:r>
-      <w:r>
-        <w:rPr>
-          <w:lang w:val="en-GB"/>
-        </w:rPr>
-        <w:t>positive</w:t>
+        <w:rPr>
+          <w:lang w:val="en-GB"/>
+        </w:rPr>
+      </w:pPr>
+      <w:r>
+        <w:rPr>
+          <w:lang w:val="en-GB"/>
+        </w:rPr>
+        <w:t>Sub-item, default, margin-left &gt; 8px;</w:t>
       </w:r>
     </w:p>
     <w:p>
@@ -281,75 +404,51 @@
         <w:pStyle w:val="ListParagraph"/>
         <w:numPr>
           <w:ilvl w:val="1"/>
-          <w:numId w:val="7"/>
+          <w:numId w:val="10"/>
         </w:numPr>
-        <w:ind w:left="426"/>
-        <w:rPr>
-          <w:lang w:val="en-GB"/>
-        </w:rPr>
-      </w:pPr>
-      <w:r>
-        <w:rPr>
-          <w:lang w:val="en-GB"/>
-        </w:rPr>
-        <w:t xml:space="preserve">2.5 </w:t>
-      </w:r>
-      <w:r>
-        <w:rPr>
-          <w:lang w:val="en-GB"/>
-        </w:rPr>
-        <w:t>negative</w:t>
-      </w:r>
-    </w:p>
-    <w:p>
-      <w:pPr>
-        <w:pStyle w:val="ListParagraph"/>
-        <w:numPr>
-          <w:ilvl w:val="0"/>
-          <w:numId w:val="7"/>
-        </w:numPr>
-        <w:ind w:left="426"/>
-        <w:rPr>
-          <w:lang w:val="en-GB"/>
-        </w:rPr>
-      </w:pPr>
-      <w:r>
-        <w:rPr>
-          <w:lang w:val="en-GB"/>
-        </w:rPr>
-        <w:t xml:space="preserve">3 </w:t>
-      </w:r>
-      <w:proofErr w:type="gramStart"/>
-      <w:r>
-        <w:rPr>
-          <w:lang w:val="en-GB"/>
-        </w:rPr>
-        <w:t>negative</w:t>
-      </w:r>
-      <w:proofErr w:type="gramEnd"/>
+        <w:ind w:left="1701"/>
+        <w:rPr>
+          <w:lang w:val="en-GB"/>
+        </w:rPr>
+      </w:pPr>
+      <w:r>
+        <w:rPr>
+          <w:lang w:val="en-GB"/>
+        </w:rPr>
+        <w:t>Sub-item, increased indent, margin-left &gt; 8px;</w:t>
+      </w:r>
     </w:p>
     <w:p>
       <w:pPr>
         <w:pStyle w:val="ListParagraph"/>
         <w:numPr>
           <w:ilvl w:val="1"/>
-          <w:numId w:val="7"/>
+          <w:numId w:val="10"/>
         </w:numPr>
-        <w:rPr>
-          <w:lang w:val="en-GB"/>
-        </w:rPr>
-      </w:pPr>
-      <w:r>
-        <w:rPr>
-          <w:lang w:val="en-GB"/>
-        </w:rPr>
-        <w:t xml:space="preserve">3.1 </w:t>
-      </w:r>
-      <w:r>
-        <w:rPr>
-          <w:lang w:val="en-GB"/>
-        </w:rPr>
-        <w:t>positive</w:t>
+        <w:ind w:left="1276"/>
+        <w:rPr>
+          <w:lang w:val="en-GB"/>
+        </w:rPr>
+      </w:pPr>
+      <w:r>
+        <w:rPr>
+          <w:lang w:val="en-GB"/>
+        </w:rPr>
+        <w:t xml:space="preserve">Sub-item, slightly decreased </w:t>
+      </w:r>
+      <w:proofErr w:type="gramStart"/>
+      <w:r>
+        <w:rPr>
+          <w:lang w:val="en-GB"/>
+        </w:rPr>
+        <w:t>indent,  margin</w:t>
+      </w:r>
+      <w:proofErr w:type="gramEnd"/>
+      <w:r>
+        <w:rPr>
+          <w:lang w:val="en-GB"/>
+        </w:rPr>
+        <w:t>-left &gt; 0;</w:t>
       </w:r>
     </w:p>
     <w:p>
@@ -357,228 +456,19 @@
         <w:pStyle w:val="ListParagraph"/>
         <w:numPr>
           <w:ilvl w:val="1"/>
-          <w:numId w:val="7"/>
+          <w:numId w:val="10"/>
         </w:numPr>
-        <w:ind w:left="709"/>
-        <w:rPr>
-          <w:lang w:val="en-GB"/>
-        </w:rPr>
-      </w:pPr>
-      <w:r>
-        <w:rPr>
-          <w:lang w:val="en-GB"/>
-        </w:rPr>
-        <w:t xml:space="preserve">3.2 </w:t>
-      </w:r>
-      <w:r>
-        <w:rPr>
-          <w:lang w:val="en-GB"/>
-        </w:rPr>
-        <w:t>negative</w:t>
-      </w:r>
-    </w:p>
-    <w:p>
-      <w:pPr>
-        <w:pStyle w:val="ListParagraph"/>
-        <w:numPr>
-          <w:ilvl w:val="1"/>
-          <w:numId w:val="7"/>
-        </w:numPr>
-        <w:ind w:left="1134"/>
-        <w:rPr>
-          <w:lang w:val="en-GB"/>
-        </w:rPr>
-      </w:pPr>
-      <w:r>
-        <w:rPr>
-          <w:lang w:val="en-GB"/>
-        </w:rPr>
-        <w:t xml:space="preserve">3.3 </w:t>
-      </w:r>
-      <w:r>
-        <w:rPr>
-          <w:lang w:val="en-GB"/>
-        </w:rPr>
-        <w:t>negative</w:t>
-      </w:r>
-    </w:p>
-    <w:p>
-      <w:pPr>
-        <w:pStyle w:val="ListParagraph"/>
-        <w:numPr>
-          <w:ilvl w:val="1"/>
-          <w:numId w:val="7"/>
-        </w:numPr>
-        <w:ind w:left="1985"/>
-        <w:rPr>
-          <w:lang w:val="en-GB"/>
-        </w:rPr>
-      </w:pPr>
-      <w:r>
-        <w:rPr>
-          <w:lang w:val="en-GB"/>
-        </w:rPr>
-        <w:t xml:space="preserve">3.4 </w:t>
-      </w:r>
-      <w:r>
-        <w:rPr>
-          <w:lang w:val="en-GB"/>
-        </w:rPr>
-        <w:t>positive</w:t>
-      </w:r>
-    </w:p>
-    <w:p>
-      <w:pPr>
-        <w:pStyle w:val="ListParagraph"/>
-        <w:numPr>
-          <w:ilvl w:val="1"/>
-          <w:numId w:val="7"/>
-        </w:numPr>
-        <w:ind w:left="426"/>
-        <w:rPr>
-          <w:lang w:val="en-GB"/>
-        </w:rPr>
-      </w:pPr>
-      <w:r>
-        <w:rPr>
-          <w:lang w:val="en-GB"/>
-        </w:rPr>
-        <w:t xml:space="preserve">3.5 </w:t>
-      </w:r>
-      <w:r>
-        <w:rPr>
-          <w:lang w:val="en-GB"/>
-        </w:rPr>
-        <w:t>negative</w:t>
-      </w:r>
-    </w:p>
-    <w:p>
-      <w:pPr>
-        <w:pStyle w:val="ListParagraph"/>
-        <w:numPr>
-          <w:ilvl w:val="0"/>
-          <w:numId w:val="7"/>
-        </w:numPr>
-        <w:ind w:left="426"/>
-        <w:rPr>
-          <w:lang w:val="en-GB"/>
-        </w:rPr>
-      </w:pPr>
-      <w:r>
-        <w:rPr>
-          <w:lang w:val="en-GB"/>
-        </w:rPr>
-        <w:t xml:space="preserve">4 </w:t>
-      </w:r>
-      <w:proofErr w:type="gramStart"/>
-      <w:r>
-        <w:rPr>
-          <w:lang w:val="en-GB"/>
-        </w:rPr>
-        <w:t>negative</w:t>
-      </w:r>
-      <w:proofErr w:type="gramEnd"/>
-    </w:p>
-    <w:p>
-      <w:pPr>
-        <w:pStyle w:val="ListParagraph"/>
-        <w:numPr>
-          <w:ilvl w:val="1"/>
-          <w:numId w:val="7"/>
-        </w:numPr>
-        <w:ind w:left="426"/>
-        <w:rPr>
-          <w:lang w:val="en-GB"/>
-        </w:rPr>
-      </w:pPr>
-      <w:r>
-        <w:rPr>
-          <w:lang w:val="en-GB"/>
-        </w:rPr>
-        <w:t xml:space="preserve">4.1 </w:t>
-      </w:r>
-      <w:r>
-        <w:rPr>
-          <w:lang w:val="en-GB"/>
-        </w:rPr>
-        <w:t>negative</w:t>
-      </w:r>
-    </w:p>
-    <w:p>
-      <w:pPr>
-        <w:pStyle w:val="ListParagraph"/>
-        <w:numPr>
-          <w:ilvl w:val="2"/>
-          <w:numId w:val="7"/>
-        </w:numPr>
-        <w:ind w:left="426"/>
-        <w:rPr>
-          <w:lang w:val="en-GB"/>
-        </w:rPr>
-      </w:pPr>
-      <w:r>
-        <w:rPr>
-          <w:lang w:val="en-GB"/>
-        </w:rPr>
-        <w:t xml:space="preserve">4.1.1 </w:t>
-      </w:r>
-      <w:r>
-        <w:rPr>
-          <w:lang w:val="en-GB"/>
-        </w:rPr>
-        <w:t>negative</w:t>
-      </w:r>
-    </w:p>
-    <w:p>
-      <w:pPr>
-        <w:pStyle w:val="ListParagraph"/>
-        <w:numPr>
-          <w:ilvl w:val="3"/>
-          <w:numId w:val="7"/>
-        </w:numPr>
-        <w:ind w:left="426"/>
-        <w:rPr>
-          <w:lang w:val="en-GB"/>
-        </w:rPr>
-      </w:pPr>
-      <w:r>
-        <w:rPr>
-          <w:lang w:val="en-GB"/>
-        </w:rPr>
-        <w:t xml:space="preserve">4.1.1.1 </w:t>
-      </w:r>
-      <w:r>
-        <w:rPr>
-          <w:lang w:val="en-GB"/>
-        </w:rPr>
-        <w:t>negative</w:t>
-      </w:r>
-    </w:p>
-    <w:p>
-      <w:pPr>
-        <w:pStyle w:val="ListParagraph"/>
-        <w:numPr>
-          <w:ilvl w:val="4"/>
-          <w:numId w:val="7"/>
-        </w:numPr>
-        <w:ind w:left="426"/>
-        <w:rPr>
-          <w:lang w:val="en-GB"/>
-        </w:rPr>
-      </w:pPr>
-      <w:r>
-        <w:rPr>
-          <w:lang w:val="en-GB"/>
-        </w:rPr>
-        <w:t xml:space="preserve">4.1.1.1.1 </w:t>
-      </w:r>
-      <w:r>
-        <w:rPr>
-          <w:lang w:val="en-GB"/>
-        </w:rPr>
-        <w:t>negative</w:t>
-      </w:r>
-      <w:bookmarkStart w:id="0" w:name="_GoBack"/>
+        <w:ind w:left="567"/>
+        <w:rPr>
+          <w:lang w:val="en-GB"/>
+        </w:rPr>
+      </w:pPr>
+      <w:r>
+        <w:rPr>
+          <w:lang w:val="en-GB"/>
+        </w:rPr>
+        <w:t>Sub-item, decreased indent, no margin-left</w:t>
+      </w:r>
       <w:bookmarkEnd w:id="0"/>
     </w:p>
     <w:sectPr>
@@ -781,6 +671,184 @@
     </w:lvl>
   </w:abstractNum>
   <w:abstractNum w:abstractNumId="2" w15:restartNumberingAfterBreak="0">
+    <w:nsid w:val="1776337A"/>
+    <w:multiLevelType w:val="hybridMultilevel"/>
+    <w:tmpl w:val="243C9910"/>
+    <w:lvl w:ilvl="0" w:tplc="AE9644BA">
+      <w:start w:val="1"/>
+      <w:numFmt w:val="decimal"/>
+      <w:lvlText w:val="%1."/>
+      <w:lvlJc w:val="left"/>
+      <w:pPr>
+        <w:ind w:left="1080" w:hanging="360"/>
+      </w:pPr>
+      <w:rPr>
+        <w:rFonts w:hint="default"/>
+      </w:rPr>
+    </w:lvl>
+    <w:lvl w:ilvl="1" w:tplc="08090019" w:tentative="1">
+      <w:start w:val="1"/>
+      <w:numFmt w:val="lowerLetter"/>
+      <w:lvlText w:val="%2."/>
+      <w:lvlJc w:val="left"/>
+      <w:pPr>
+        <w:ind w:left="1800" w:hanging="360"/>
+      </w:pPr>
+    </w:lvl>
+    <w:lvl w:ilvl="2" w:tplc="0809001B" w:tentative="1">
+      <w:start w:val="1"/>
+      <w:numFmt w:val="lowerRoman"/>
+      <w:lvlText w:val="%3."/>
+      <w:lvlJc w:val="right"/>
+      <w:pPr>
+        <w:ind w:left="2520" w:hanging="180"/>
+      </w:pPr>
+    </w:lvl>
+    <w:lvl w:ilvl="3" w:tplc="0809000F" w:tentative="1">
+      <w:start w:val="1"/>
+      <w:numFmt w:val="decimal"/>
+      <w:lvlText w:val="%4."/>
+      <w:lvlJc w:val="left"/>
+      <w:pPr>
+        <w:ind w:left="3240" w:hanging="360"/>
+      </w:pPr>
+    </w:lvl>
+    <w:lvl w:ilvl="4" w:tplc="08090019" w:tentative="1">
+      <w:start w:val="1"/>
+      <w:numFmt w:val="lowerLetter"/>
+      <w:lvlText w:val="%5."/>
+      <w:lvlJc w:val="left"/>
+      <w:pPr>
+        <w:ind w:left="3960" w:hanging="360"/>
+      </w:pPr>
+    </w:lvl>
+    <w:lvl w:ilvl="5" w:tplc="0809001B" w:tentative="1">
+      <w:start w:val="1"/>
+      <w:numFmt w:val="lowerRoman"/>
+      <w:lvlText w:val="%6."/>
+      <w:lvlJc w:val="right"/>
+      <w:pPr>
+        <w:ind w:left="4680" w:hanging="180"/>
+      </w:pPr>
+    </w:lvl>
+    <w:lvl w:ilvl="6" w:tplc="0809000F" w:tentative="1">
+      <w:start w:val="1"/>
+      <w:numFmt w:val="decimal"/>
+      <w:lvlText w:val="%7."/>
+      <w:lvlJc w:val="left"/>
+      <w:pPr>
+        <w:ind w:left="5400" w:hanging="360"/>
+      </w:pPr>
+    </w:lvl>
+    <w:lvl w:ilvl="7" w:tplc="08090019" w:tentative="1">
+      <w:start w:val="1"/>
+      <w:numFmt w:val="lowerLetter"/>
+      <w:lvlText w:val="%8."/>
+      <w:lvlJc w:val="left"/>
+      <w:pPr>
+        <w:ind w:left="6120" w:hanging="360"/>
+      </w:pPr>
+    </w:lvl>
+    <w:lvl w:ilvl="8" w:tplc="0809001B" w:tentative="1">
+      <w:start w:val="1"/>
+      <w:numFmt w:val="lowerRoman"/>
+      <w:lvlText w:val="%9."/>
+      <w:lvlJc w:val="right"/>
+      <w:pPr>
+        <w:ind w:left="6840" w:hanging="180"/>
+      </w:pPr>
+    </w:lvl>
+  </w:abstractNum>
+  <w:abstractNum w:abstractNumId="3" w15:restartNumberingAfterBreak="0">
+    <w:nsid w:val="1B58446C"/>
+    <w:multiLevelType w:val="hybridMultilevel"/>
+    <w:tmpl w:val="13DAEB8A"/>
+    <w:lvl w:ilvl="0" w:tplc="0809000F">
+      <w:start w:val="1"/>
+      <w:numFmt w:val="decimal"/>
+      <w:lvlText w:val="%1."/>
+      <w:lvlJc w:val="left"/>
+      <w:pPr>
+        <w:ind w:left="720" w:hanging="360"/>
+      </w:pPr>
+      <w:rPr>
+        <w:rFonts w:hint="default"/>
+      </w:rPr>
+    </w:lvl>
+    <w:lvl w:ilvl="1" w:tplc="08090019" w:tentative="1">
+      <w:start w:val="1"/>
+      <w:numFmt w:val="lowerLetter"/>
+      <w:lvlText w:val="%2."/>
+      <w:lvlJc w:val="left"/>
+      <w:pPr>
+        <w:ind w:left="1440" w:hanging="360"/>
+      </w:pPr>
+    </w:lvl>
+    <w:lvl w:ilvl="2" w:tplc="0809001B" w:tentative="1">
+      <w:start w:val="1"/>
+      <w:numFmt w:val="lowerRoman"/>
+      <w:lvlText w:val="%3."/>
+      <w:lvlJc w:val="right"/>
+      <w:pPr>
+        <w:ind w:left="2160" w:hanging="180"/>
+      </w:pPr>
+    </w:lvl>
+    <w:lvl w:ilvl="3" w:tplc="0809000F" w:tentative="1">
+      <w:start w:val="1"/>
+      <w:numFmt w:val="decimal"/>
+      <w:lvlText w:val="%4."/>
+      <w:lvlJc w:val="left"/>
+      <w:pPr>
+        <w:ind w:left="2880" w:hanging="360"/>
+      </w:pPr>
+    </w:lvl>
+    <w:lvl w:ilvl="4" w:tplc="08090019" w:tentative="1">
+      <w:start w:val="1"/>
+      <w:numFmt w:val="lowerLetter"/>
+      <w:lvlText w:val="%5."/>
+      <w:lvlJc w:val="left"/>
+      <w:pPr>
+        <w:ind w:left="3600" w:hanging="360"/>
+      </w:pPr>
+    </w:lvl>
+    <w:lvl w:ilvl="5" w:tplc="0809001B" w:tentative="1">
+      <w:start w:val="1"/>
+      <w:numFmt w:val="lowerRoman"/>
+      <w:lvlText w:val="%6."/>
+      <w:lvlJc w:val="right"/>
+      <w:pPr>
+        <w:ind w:left="4320" w:hanging="180"/>
+      </w:pPr>
+    </w:lvl>
+    <w:lvl w:ilvl="6" w:tplc="0809000F" w:tentative="1">
+      <w:start w:val="1"/>
+      <w:numFmt w:val="decimal"/>
+      <w:lvlText w:val="%7."/>
+      <w:lvlJc w:val="left"/>
+      <w:pPr>
+        <w:ind w:left="5040" w:hanging="360"/>
+      </w:pPr>
+    </w:lvl>
+    <w:lvl w:ilvl="7" w:tplc="08090019" w:tentative="1">
+      <w:start w:val="1"/>
+      <w:numFmt w:val="lowerLetter"/>
+      <w:lvlText w:val="%8."/>
+      <w:lvlJc w:val="left"/>
+      <w:pPr>
+        <w:ind w:left="5760" w:hanging="360"/>
+      </w:pPr>
+    </w:lvl>
+    <w:lvl w:ilvl="8" w:tplc="0809001B" w:tentative="1">
+      <w:start w:val="1"/>
+      <w:numFmt w:val="lowerRoman"/>
+      <w:lvlText w:val="%9."/>
+      <w:lvlJc w:val="right"/>
+      <w:pPr>
+        <w:ind w:left="6480" w:hanging="180"/>
+      </w:pPr>
+    </w:lvl>
+  </w:abstractNum>
+  <w:abstractNum w:abstractNumId="4" w15:restartNumberingAfterBreak="0">
     <w:nsid w:val="1F786C29"/>
     <w:multiLevelType w:val="hybridMultilevel"/>
     <w:tmpl w:val="4888D8E4"/>
@@ -893,7 +961,7 @@
       </w:rPr>
     </w:lvl>
   </w:abstractNum>
-  <w:abstractNum w:abstractNumId="3" w15:restartNumberingAfterBreak="0">
+  <w:abstractNum w:abstractNumId="5" w15:restartNumberingAfterBreak="0">
     <w:nsid w:val="308D5BEE"/>
     <w:multiLevelType w:val="hybridMultilevel"/>
     <w:tmpl w:val="01C42068"/>
@@ -982,7 +1050,7 @@
       </w:pPr>
     </w:lvl>
   </w:abstractNum>
-  <w:abstractNum w:abstractNumId="4" w15:restartNumberingAfterBreak="0">
+  <w:abstractNum w:abstractNumId="6" w15:restartNumberingAfterBreak="0">
     <w:nsid w:val="393D2A8F"/>
     <w:multiLevelType w:val="hybridMultilevel"/>
     <w:tmpl w:val="410027FE"/>
@@ -1074,7 +1142,96 @@
       </w:pPr>
     </w:lvl>
   </w:abstractNum>
-  <w:abstractNum w:abstractNumId="5" w15:restartNumberingAfterBreak="0">
+  <w:abstractNum w:abstractNumId="7" w15:restartNumberingAfterBreak="0">
+    <w:nsid w:val="4C452D0C"/>
+    <w:multiLevelType w:val="hybridMultilevel"/>
+    <w:tmpl w:val="CEFE6E16"/>
+    <w:lvl w:ilvl="0" w:tplc="0809000F">
+      <w:start w:val="1"/>
+      <w:numFmt w:val="decimal"/>
+      <w:lvlText w:val="%1."/>
+      <w:lvlJc w:val="left"/>
+      <w:pPr>
+        <w:ind w:left="720" w:hanging="360"/>
+      </w:pPr>
+      <w:rPr>
+        <w:rFonts w:hint="default"/>
+      </w:rPr>
+    </w:lvl>
+    <w:lvl w:ilvl="1" w:tplc="08090019">
+      <w:start w:val="1"/>
+      <w:numFmt w:val="lowerLetter"/>
+      <w:lvlText w:val="%2."/>
+      <w:lvlJc w:val="left"/>
+      <w:pPr>
+        <w:ind w:left="1440" w:hanging="360"/>
+      </w:pPr>
+    </w:lvl>
+    <w:lvl w:ilvl="2" w:tplc="0809001B">
+      <w:start w:val="1"/>
+      <w:numFmt w:val="lowerRoman"/>
+      <w:lvlText w:val="%3."/>
+      <w:lvlJc w:val="right"/>
+      <w:pPr>
+        <w:ind w:left="2160" w:hanging="180"/>
+      </w:pPr>
+    </w:lvl>
+    <w:lvl w:ilvl="3" w:tplc="0809000F" w:tentative="1">
+      <w:start w:val="1"/>
+      <w:numFmt w:val="decimal"/>
+      <w:lvlText w:val="%4."/>
+      <w:lvlJc w:val="left"/>
+      <w:pPr>
+        <w:ind w:left="2880" w:hanging="360"/>
+      </w:pPr>
+    </w:lvl>
+    <w:lvl w:ilvl="4" w:tplc="08090019" w:tentative="1">
+      <w:start w:val="1"/>
+      <w:numFmt w:val="lowerLetter"/>
+      <w:lvlText w:val="%5."/>
+      <w:lvlJc w:val="left"/>
+      <w:pPr>
+        <w:ind w:left="3600" w:hanging="360"/>
+      </w:pPr>
+    </w:lvl>
+    <w:lvl w:ilvl="5" w:tplc="0809001B" w:tentative="1">
+      <w:start w:val="1"/>
+      <w:numFmt w:val="lowerRoman"/>
+      <w:lvlText w:val="%6."/>
+      <w:lvlJc w:val="right"/>
+      <w:pPr>
+        <w:ind w:left="4320" w:hanging="180"/>
+      </w:pPr>
+    </w:lvl>
+    <w:lvl w:ilvl="6" w:tplc="0809000F" w:tentative="1">
+      <w:start w:val="1"/>
+      <w:numFmt w:val="decimal"/>
+      <w:lvlText w:val="%7."/>
+      <w:lvlJc w:val="left"/>
+      <w:pPr>
+        <w:ind w:left="5040" w:hanging="360"/>
+      </w:pPr>
+    </w:lvl>
+    <w:lvl w:ilvl="7" w:tplc="08090019" w:tentative="1">
+      <w:start w:val="1"/>
+      <w:numFmt w:val="lowerLetter"/>
+      <w:lvlText w:val="%8."/>
+      <w:lvlJc w:val="left"/>
+      <w:pPr>
+        <w:ind w:left="5760" w:hanging="360"/>
+      </w:pPr>
+    </w:lvl>
+    <w:lvl w:ilvl="8" w:tplc="0809001B" w:tentative="1">
+      <w:start w:val="1"/>
+      <w:numFmt w:val="lowerRoman"/>
+      <w:lvlText w:val="%9."/>
+      <w:lvlJc w:val="right"/>
+      <w:pPr>
+        <w:ind w:left="6480" w:hanging="180"/>
+      </w:pPr>
+    </w:lvl>
+  </w:abstractNum>
+  <w:abstractNum w:abstractNumId="8" w15:restartNumberingAfterBreak="0">
     <w:nsid w:val="52D86860"/>
     <w:multiLevelType w:val="hybridMultilevel"/>
     <w:tmpl w:val="2E689786"/>
@@ -1166,7 +1323,96 @@
       </w:pPr>
     </w:lvl>
   </w:abstractNum>
-  <w:abstractNum w:abstractNumId="6" w15:restartNumberingAfterBreak="0">
+  <w:abstractNum w:abstractNumId="9" w15:restartNumberingAfterBreak="0">
+    <w:nsid w:val="556F438F"/>
+    <w:multiLevelType w:val="hybridMultilevel"/>
+    <w:tmpl w:val="CB46B08A"/>
+    <w:lvl w:ilvl="0" w:tplc="0809000F">
+      <w:start w:val="1"/>
+      <w:numFmt w:val="decimal"/>
+      <w:lvlText w:val="%1."/>
+      <w:lvlJc w:val="left"/>
+      <w:pPr>
+        <w:ind w:left="720" w:hanging="360"/>
+      </w:pPr>
+      <w:rPr>
+        <w:rFonts w:hint="default"/>
+      </w:rPr>
+    </w:lvl>
+    <w:lvl w:ilvl="1" w:tplc="08090019">
+      <w:start w:val="1"/>
+      <w:numFmt w:val="lowerLetter"/>
+      <w:lvlText w:val="%2."/>
+      <w:lvlJc w:val="left"/>
+      <w:pPr>
+        <w:ind w:left="1440" w:hanging="360"/>
+      </w:pPr>
+    </w:lvl>
+    <w:lvl w:ilvl="2" w:tplc="0809001B">
+      <w:start w:val="1"/>
+      <w:numFmt w:val="lowerRoman"/>
+      <w:lvlText w:val="%3."/>
+      <w:lvlJc w:val="right"/>
+      <w:pPr>
+        <w:ind w:left="2160" w:hanging="180"/>
+      </w:pPr>
+    </w:lvl>
+    <w:lvl w:ilvl="3" w:tplc="0809000F" w:tentative="1">
+      <w:start w:val="1"/>
+      <w:numFmt w:val="decimal"/>
+      <w:lvlText w:val="%4."/>
+      <w:lvlJc w:val="left"/>
+      <w:pPr>
+        <w:ind w:left="2880" w:hanging="360"/>
+      </w:pPr>
+    </w:lvl>
+    <w:lvl w:ilvl="4" w:tplc="08090019" w:tentative="1">
+      <w:start w:val="1"/>
+      <w:numFmt w:val="lowerLetter"/>
+      <w:lvlText w:val="%5."/>
+      <w:lvlJc w:val="left"/>
+      <w:pPr>
+        <w:ind w:left="3600" w:hanging="360"/>
+      </w:pPr>
+    </w:lvl>
+    <w:lvl w:ilvl="5" w:tplc="0809001B" w:tentative="1">
+      <w:start w:val="1"/>
+      <w:numFmt w:val="lowerRoman"/>
+      <w:lvlText w:val="%6."/>
+      <w:lvlJc w:val="right"/>
+      <w:pPr>
+        <w:ind w:left="4320" w:hanging="180"/>
+      </w:pPr>
+    </w:lvl>
+    <w:lvl w:ilvl="6" w:tplc="0809000F" w:tentative="1">
+      <w:start w:val="1"/>
+      <w:numFmt w:val="decimal"/>
+      <w:lvlText w:val="%7."/>
+      <w:lvlJc w:val="left"/>
+      <w:pPr>
+        <w:ind w:left="5040" w:hanging="360"/>
+      </w:pPr>
+    </w:lvl>
+    <w:lvl w:ilvl="7" w:tplc="08090019" w:tentative="1">
+      <w:start w:val="1"/>
+      <w:numFmt w:val="lowerLetter"/>
+      <w:lvlText w:val="%8."/>
+      <w:lvlJc w:val="left"/>
+      <w:pPr>
+        <w:ind w:left="5760" w:hanging="360"/>
+      </w:pPr>
+    </w:lvl>
+    <w:lvl w:ilvl="8" w:tplc="0809001B" w:tentative="1">
+      <w:start w:val="1"/>
+      <w:numFmt w:val="lowerRoman"/>
+      <w:lvlText w:val="%9."/>
+      <w:lvlJc w:val="right"/>
+      <w:pPr>
+        <w:ind w:left="6480" w:hanging="180"/>
+      </w:pPr>
+    </w:lvl>
+  </w:abstractNum>
+  <w:abstractNum w:abstractNumId="10" w15:restartNumberingAfterBreak="0">
     <w:nsid w:val="5F905F0A"/>
     <w:multiLevelType w:val="hybridMultilevel"/>
     <w:tmpl w:val="48A2CD4A"/>
@@ -1258,7 +1504,7 @@
       </w:pPr>
     </w:lvl>
   </w:abstractNum>
-  <w:abstractNum w:abstractNumId="7" w15:restartNumberingAfterBreak="0">
+  <w:abstractNum w:abstractNumId="11" w15:restartNumberingAfterBreak="0">
     <w:nsid w:val="632E1A29"/>
     <w:multiLevelType w:val="hybridMultilevel"/>
     <w:tmpl w:val="3D30C13E"/>
@@ -1347,20 +1593,109 @@
       </w:pPr>
     </w:lvl>
   </w:abstractNum>
+  <w:abstractNum w:abstractNumId="12" w15:restartNumberingAfterBreak="0">
+    <w:nsid w:val="7D475374"/>
+    <w:multiLevelType w:val="hybridMultilevel"/>
+    <w:tmpl w:val="6F1E6D6C"/>
+    <w:lvl w:ilvl="0" w:tplc="0809000F">
+      <w:start w:val="1"/>
+      <w:numFmt w:val="decimal"/>
+      <w:lvlText w:val="%1."/>
+      <w:lvlJc w:val="left"/>
+      <w:pPr>
+        <w:ind w:left="720" w:hanging="360"/>
+      </w:pPr>
+      <w:rPr>
+        <w:rFonts w:hint="default"/>
+      </w:rPr>
+    </w:lvl>
+    <w:lvl w:ilvl="1" w:tplc="08090019" w:tentative="1">
+      <w:start w:val="1"/>
+      <w:numFmt w:val="lowerLetter"/>
+      <w:lvlText w:val="%2."/>
+      <w:lvlJc w:val="left"/>
+      <w:pPr>
+        <w:ind w:left="1440" w:hanging="360"/>
+      </w:pPr>
+    </w:lvl>
+    <w:lvl w:ilvl="2" w:tplc="0809001B" w:tentative="1">
+      <w:start w:val="1"/>
+      <w:numFmt w:val="lowerRoman"/>
+      <w:lvlText w:val="%3."/>
+      <w:lvlJc w:val="right"/>
+      <w:pPr>
+        <w:ind w:left="2160" w:hanging="180"/>
+      </w:pPr>
+    </w:lvl>
+    <w:lvl w:ilvl="3" w:tplc="0809000F" w:tentative="1">
+      <w:start w:val="1"/>
+      <w:numFmt w:val="decimal"/>
+      <w:lvlText w:val="%4."/>
+      <w:lvlJc w:val="left"/>
+      <w:pPr>
+        <w:ind w:left="2880" w:hanging="360"/>
+      </w:pPr>
+    </w:lvl>
+    <w:lvl w:ilvl="4" w:tplc="08090019" w:tentative="1">
+      <w:start w:val="1"/>
+      <w:numFmt w:val="lowerLetter"/>
+      <w:lvlText w:val="%5."/>
+      <w:lvlJc w:val="left"/>
+      <w:pPr>
+        <w:ind w:left="3600" w:hanging="360"/>
+      </w:pPr>
+    </w:lvl>
+    <w:lvl w:ilvl="5" w:tplc="0809001B" w:tentative="1">
+      <w:start w:val="1"/>
+      <w:numFmt w:val="lowerRoman"/>
+      <w:lvlText w:val="%6."/>
+      <w:lvlJc w:val="right"/>
+      <w:pPr>
+        <w:ind w:left="4320" w:hanging="180"/>
+      </w:pPr>
+    </w:lvl>
+    <w:lvl w:ilvl="6" w:tplc="0809000F" w:tentative="1">
+      <w:start w:val="1"/>
+      <w:numFmt w:val="decimal"/>
+      <w:lvlText w:val="%7."/>
+      <w:lvlJc w:val="left"/>
+      <w:pPr>
+        <w:ind w:left="5040" w:hanging="360"/>
+      </w:pPr>
+    </w:lvl>
+    <w:lvl w:ilvl="7" w:tplc="08090019" w:tentative="1">
+      <w:start w:val="1"/>
+      <w:numFmt w:val="lowerLetter"/>
+      <w:lvlText w:val="%8."/>
+      <w:lvlJc w:val="left"/>
+      <w:pPr>
+        <w:ind w:left="5760" w:hanging="360"/>
+      </w:pPr>
+    </w:lvl>
+    <w:lvl w:ilvl="8" w:tplc="0809001B" w:tentative="1">
+      <w:start w:val="1"/>
+      <w:numFmt w:val="lowerRoman"/>
+      <w:lvlText w:val="%9."/>
+      <w:lvlJc w:val="right"/>
+      <w:pPr>
+        <w:ind w:left="6480" w:hanging="180"/>
+      </w:pPr>
+    </w:lvl>
+  </w:abstractNum>
   <w:num w:numId="1">
-    <w:abstractNumId w:val="3"/>
+    <w:abstractNumId w:val="5"/>
   </w:num>
   <w:num w:numId="2">
-    <w:abstractNumId w:val="7"/>
+    <w:abstractNumId w:val="11"/>
   </w:num>
   <w:num w:numId="3">
-    <w:abstractNumId w:val="6"/>
+    <w:abstractNumId w:val="10"/>
   </w:num>
   <w:num w:numId="4">
-    <w:abstractNumId w:val="5"/>
+    <w:abstractNumId w:val="8"/>
   </w:num>
   <w:num w:numId="5">
-    <w:abstractNumId w:val="4"/>
+    <w:abstractNumId w:val="6"/>
   </w:num>
   <w:num w:numId="6">
     <w:abstractNumId w:val="1"/>
@@ -1369,7 +1704,22 @@
     <w:abstractNumId w:val="0"/>
   </w:num>
   <w:num w:numId="8">
+    <w:abstractNumId w:val="4"/>
+  </w:num>
+  <w:num w:numId="9">
+    <w:abstractNumId w:val="12"/>
+  </w:num>
+  <w:num w:numId="10">
+    <w:abstractNumId w:val="7"/>
+  </w:num>
+  <w:num w:numId="11">
     <w:abstractNumId w:val="2"/>
+  </w:num>
+  <w:num w:numId="12">
+    <w:abstractNumId w:val="3"/>
+  </w:num>
+  <w:num w:numId="13">
+    <w:abstractNumId w:val="9"/>
   </w:num>
 </w:numbering>
 </file>

</xml_diff>